<commit_message>
Update verification and functional report for ARC 1.0.0 GA
Signed-off-by: Nitin Hegde <nitin.k@cyberpwn.com>
</commit_message>
<xml_diff>
--- a/ARC/ARC 1.0.0 GA/ARC_1.0.0_Functional_Test_Report.docx
+++ b/ARC/ARC 1.0.0 GA/ARC_1.0.0_Functional_Test_Report.docx
@@ -293,18 +293,16 @@
         </w:rPr>
         <w:t>-2025</w:t>
       </w:r>
-      <w:bookmarkStart w:id="0" w:name="_GoBack"/>
+      <w:r>
+        <w:br w:type="page"/>
+      </w:r>
+    </w:p>
+    <w:p>
+      <w:pPr>
+        <w:pStyle w:val="Heading1"/>
+      </w:pPr>
+      <w:bookmarkStart w:id="0" w:name="_gjdgxs" w:colFirst="0" w:colLast="0"/>
       <w:bookmarkEnd w:id="0"/>
-      <w:r>
-        <w:br w:type="page"/>
-      </w:r>
-    </w:p>
-    <w:p>
-      <w:pPr>
-        <w:pStyle w:val="Heading1"/>
-      </w:pPr>
-      <w:bookmarkStart w:id="1" w:name="_gjdgxs" w:colFirst="0" w:colLast="0"/>
-      <w:bookmarkEnd w:id="1"/>
     </w:p>
     <w:sdt>
       <w:sdtPr>
@@ -904,8 +902,8 @@
       <w:pPr>
         <w:pStyle w:val="Heading1"/>
       </w:pPr>
-      <w:bookmarkStart w:id="2" w:name="_30j0zll" w:colFirst="0" w:colLast="0"/>
-      <w:bookmarkEnd w:id="2"/>
+      <w:bookmarkStart w:id="1" w:name="_30j0zll" w:colFirst="0" w:colLast="0"/>
+      <w:bookmarkEnd w:id="1"/>
       <w:r>
         <w:br w:type="page"/>
       </w:r>
@@ -914,12 +912,12 @@
       <w:pPr>
         <w:pStyle w:val="Heading1"/>
       </w:pPr>
-      <w:bookmarkStart w:id="3" w:name="_Toc205568699"/>
+      <w:bookmarkStart w:id="2" w:name="_Toc205568699"/>
       <w:r>
         <w:lastRenderedPageBreak/>
         <w:t>Testing Scope</w:t>
       </w:r>
-      <w:bookmarkEnd w:id="3"/>
+      <w:bookmarkEnd w:id="2"/>
     </w:p>
     <w:p>
       <w:pPr>
@@ -1658,12 +1656,12 @@
       <w:pPr>
         <w:pStyle w:val="Heading1"/>
       </w:pPr>
-      <w:bookmarkStart w:id="4" w:name="_Toc205568700"/>
+      <w:bookmarkStart w:id="3" w:name="_Toc205568700"/>
       <w:r>
         <w:lastRenderedPageBreak/>
         <w:t>Test Approach</w:t>
       </w:r>
-      <w:bookmarkEnd w:id="4"/>
+      <w:bookmarkEnd w:id="3"/>
     </w:p>
     <w:p>
       <w:pPr>
@@ -1827,11 +1825,11 @@
       <w:pPr>
         <w:pStyle w:val="Heading1"/>
       </w:pPr>
-      <w:bookmarkStart w:id="5" w:name="_Toc205568701"/>
+      <w:bookmarkStart w:id="4" w:name="_Toc205568701"/>
       <w:r>
         <w:t>Verified configuration</w:t>
       </w:r>
-      <w:bookmarkEnd w:id="5"/>
+      <w:bookmarkEnd w:id="4"/>
       <w:r>
         <w:t xml:space="preserve"> </w:t>
       </w:r>
@@ -1865,83 +1863,83 @@
           <w:numId w:val="3"/>
         </w:numPr>
       </w:pPr>
-      <w:bookmarkStart w:id="6" w:name="_tyjcwt" w:colFirst="0" w:colLast="0"/>
+      <w:bookmarkStart w:id="5" w:name="_tyjcwt" w:colFirst="0" w:colLast="0"/>
+      <w:bookmarkEnd w:id="5"/>
+      <w:r>
+        <w:rPr>
+          <w:color w:val="1D1C1D"/>
+          <w:sz w:val="24"/>
+          <w:szCs w:val="24"/>
+          <w:highlight w:val="white"/>
+        </w:rPr>
+        <w:t>C</w:t>
+      </w:r>
+      <w:r>
+        <w:rPr>
+          <w:color w:val="1D1C1D"/>
+          <w:sz w:val="24"/>
+          <w:szCs w:val="24"/>
+          <w:highlight w:val="white"/>
+        </w:rPr>
+        <w:t xml:space="preserve">onfiguration with </w:t>
+      </w:r>
+      <w:r>
+        <w:rPr>
+          <w:color w:val="1D1C1D"/>
+          <w:sz w:val="24"/>
+          <w:szCs w:val="24"/>
+          <w:highlight w:val="white"/>
+        </w:rPr>
+        <w:t>3</w:t>
+      </w:r>
+      <w:r>
+        <w:rPr>
+          <w:color w:val="1D1C1D"/>
+          <w:sz w:val="24"/>
+          <w:szCs w:val="24"/>
+          <w:highlight w:val="white"/>
+        </w:rPr>
+        <w:t xml:space="preserve"> Lang (</w:t>
+      </w:r>
+      <w:proofErr w:type="spellStart"/>
+      <w:r>
+        <w:rPr>
+          <w:color w:val="1D1C1D"/>
+          <w:sz w:val="24"/>
+          <w:szCs w:val="24"/>
+          <w:highlight w:val="white"/>
+        </w:rPr>
+        <w:t>Eng</w:t>
+      </w:r>
+      <w:proofErr w:type="spellEnd"/>
+      <w:r>
+        <w:rPr>
+          <w:color w:val="1D1C1D"/>
+          <w:sz w:val="24"/>
+          <w:szCs w:val="24"/>
+          <w:highlight w:val="white"/>
+        </w:rPr>
+        <w:t>, Ara, and Fra</w:t>
+      </w:r>
+      <w:r>
+        <w:rPr>
+          <w:color w:val="1D1C1D"/>
+          <w:sz w:val="24"/>
+          <w:szCs w:val="24"/>
+          <w:highlight w:val="white"/>
+        </w:rPr>
+        <w:t>)</w:t>
+      </w:r>
+    </w:p>
+    <w:p>
+      <w:pPr>
+        <w:pStyle w:val="Heading1"/>
+      </w:pPr>
+      <w:bookmarkStart w:id="6" w:name="_Toc205568702"/>
+      <w:r>
+        <w:t>Limitations/Out of Scope</w:t>
+      </w:r>
       <w:bookmarkEnd w:id="6"/>
-      <w:r>
-        <w:rPr>
-          <w:color w:val="1D1C1D"/>
-          <w:sz w:val="24"/>
-          <w:szCs w:val="24"/>
-          <w:highlight w:val="white"/>
-        </w:rPr>
-        <w:t>C</w:t>
-      </w:r>
-      <w:r>
-        <w:rPr>
-          <w:color w:val="1D1C1D"/>
-          <w:sz w:val="24"/>
-          <w:szCs w:val="24"/>
-          <w:highlight w:val="white"/>
-        </w:rPr>
-        <w:t xml:space="preserve">onfiguration with </w:t>
-      </w:r>
-      <w:r>
-        <w:rPr>
-          <w:color w:val="1D1C1D"/>
-          <w:sz w:val="24"/>
-          <w:szCs w:val="24"/>
-          <w:highlight w:val="white"/>
-        </w:rPr>
-        <w:t>3</w:t>
-      </w:r>
-      <w:r>
-        <w:rPr>
-          <w:color w:val="1D1C1D"/>
-          <w:sz w:val="24"/>
-          <w:szCs w:val="24"/>
-          <w:highlight w:val="white"/>
-        </w:rPr>
-        <w:t xml:space="preserve"> Lang (</w:t>
-      </w:r>
-      <w:proofErr w:type="spellStart"/>
-      <w:r>
-        <w:rPr>
-          <w:color w:val="1D1C1D"/>
-          <w:sz w:val="24"/>
-          <w:szCs w:val="24"/>
-          <w:highlight w:val="white"/>
-        </w:rPr>
-        <w:t>Eng</w:t>
-      </w:r>
-      <w:proofErr w:type="spellEnd"/>
-      <w:r>
-        <w:rPr>
-          <w:color w:val="1D1C1D"/>
-          <w:sz w:val="24"/>
-          <w:szCs w:val="24"/>
-          <w:highlight w:val="white"/>
-        </w:rPr>
-        <w:t>, Ara, and Fra</w:t>
-      </w:r>
-      <w:r>
-        <w:rPr>
-          <w:color w:val="1D1C1D"/>
-          <w:sz w:val="24"/>
-          <w:szCs w:val="24"/>
-          <w:highlight w:val="white"/>
-        </w:rPr>
-        <w:t>)</w:t>
-      </w:r>
-    </w:p>
-    <w:p>
-      <w:pPr>
-        <w:pStyle w:val="Heading1"/>
-      </w:pPr>
-      <w:bookmarkStart w:id="7" w:name="_Toc205568702"/>
-      <w:r>
-        <w:t>Limitations/Out of Scope</w:t>
-      </w:r>
-      <w:bookmarkEnd w:id="7"/>
     </w:p>
     <w:p>
       <w:pPr>
@@ -2015,8 +2013,8 @@
           <w:highlight w:val="white"/>
         </w:rPr>
       </w:pPr>
-      <w:bookmarkStart w:id="8" w:name="_1t3h5sf" w:colFirst="0" w:colLast="0"/>
-      <w:bookmarkEnd w:id="8"/>
+      <w:bookmarkStart w:id="7" w:name="_1t3h5sf" w:colFirst="0" w:colLast="0"/>
+      <w:bookmarkEnd w:id="7"/>
       <w:r>
         <w:br w:type="page"/>
       </w:r>
@@ -2026,12 +2024,12 @@
         <w:pStyle w:val="Heading1"/>
         <w:spacing w:before="120"/>
       </w:pPr>
-      <w:bookmarkStart w:id="9" w:name="_Toc205568703"/>
+      <w:bookmarkStart w:id="8" w:name="_Toc205568703"/>
       <w:r>
         <w:lastRenderedPageBreak/>
         <w:t>Feature Health</w:t>
       </w:r>
-      <w:bookmarkEnd w:id="9"/>
+      <w:bookmarkEnd w:id="8"/>
       <w:r>
         <w:t xml:space="preserve">  </w:t>
       </w:r>
@@ -2042,36 +2040,20 @@
           <w:noProof/>
         </w:rPr>
         <w:drawing>
-          <wp:inline distT="0" distB="0" distL="0" distR="0" wp14:anchorId="031AE6A9" wp14:editId="31133473">
-            <wp:extent cx="5943600" cy="3718560"/>
-            <wp:effectExtent l="0" t="0" r="0" b="0"/>
-            <wp:docPr id="1" name="Picture 1"/>
-            <wp:cNvGraphicFramePr>
-              <a:graphicFrameLocks xmlns:a="http://schemas.openxmlformats.org/drawingml/2006/main" noChangeAspect="1"/>
-            </wp:cNvGraphicFramePr>
+          <wp:inline distT="0" distB="0" distL="0" distR="0" wp14:anchorId="61D4E1B6" wp14:editId="62CD7B9C">
+            <wp:extent cx="5943600" cy="3674745"/>
+            <wp:effectExtent l="0" t="0" r="0" b="1905"/>
+            <wp:docPr id="1" name="Chart 1" title="Chart">
+              <a:extLst xmlns:a="http://schemas.openxmlformats.org/drawingml/2006/main">
+                <a:ext uri="{FF2B5EF4-FFF2-40B4-BE49-F238E27FC236}">
+                  <a16:creationId xmlns:a16="http://schemas.microsoft.com/office/drawing/2014/main" id="{00000000-0008-0000-0200-0000A30F0963}"/>
+                </a:ext>
+              </a:extLst>
+            </wp:docPr>
+            <wp:cNvGraphicFramePr/>
             <a:graphic xmlns:a="http://schemas.openxmlformats.org/drawingml/2006/main">
-              <a:graphicData uri="http://schemas.openxmlformats.org/drawingml/2006/picture">
-                <pic:pic xmlns:pic="http://schemas.openxmlformats.org/drawingml/2006/picture">
-                  <pic:nvPicPr>
-                    <pic:cNvPr id="1" name=""/>
-                    <pic:cNvPicPr/>
-                  </pic:nvPicPr>
-                  <pic:blipFill>
-                    <a:blip r:embed="rId5"/>
-                    <a:stretch>
-                      <a:fillRect/>
-                    </a:stretch>
-                  </pic:blipFill>
-                  <pic:spPr>
-                    <a:xfrm>
-                      <a:off x="0" y="0"/>
-                      <a:ext cx="5943600" cy="3718560"/>
-                    </a:xfrm>
-                    <a:prstGeom prst="rect">
-                      <a:avLst/>
-                    </a:prstGeom>
-                  </pic:spPr>
-                </pic:pic>
+              <a:graphicData uri="http://schemas.openxmlformats.org/drawingml/2006/chart">
+                <c:chart xmlns:c="http://schemas.openxmlformats.org/drawingml/2006/chart" xmlns:r="http://schemas.openxmlformats.org/officeDocument/2006/relationships" r:id="rId5"/>
               </a:graphicData>
             </a:graphic>
           </wp:inline>
@@ -2089,16 +2071,19 @@
         <w:pStyle w:val="Heading1"/>
         <w:spacing w:before="120"/>
       </w:pPr>
-      <w:bookmarkStart w:id="10" w:name="_Toc205568704"/>
+      <w:bookmarkStart w:id="9" w:name="_Toc205568704"/>
       <w:r>
         <w:t>Test execution statistics</w:t>
       </w:r>
+      <w:bookmarkEnd w:id="9"/>
+      <w:r>
+        <w:t xml:space="preserve"> </w:t>
+      </w:r>
+    </w:p>
+    <w:p>
+      <w:bookmarkStart w:id="10" w:name="_GoBack"/>
       <w:bookmarkEnd w:id="10"/>
-      <w:r>
-        <w:t xml:space="preserve"> </w:t>
-      </w:r>
-    </w:p>
-    <w:p/>
+    </w:p>
     <w:p>
       <w:pPr>
         <w:pStyle w:val="Heading2"/>
@@ -4921,6 +4906,680 @@
 </w:styles>
 </file>
 
+<file path=word/charts/chart1.xml><?xml version="1.0" encoding="utf-8"?>
+<c:chartSpace xmlns:c="http://schemas.openxmlformats.org/drawingml/2006/chart" xmlns:a="http://schemas.openxmlformats.org/drawingml/2006/main" xmlns:r="http://schemas.openxmlformats.org/officeDocument/2006/relationships" xmlns:c16r2="http://schemas.microsoft.com/office/drawing/2015/06/chart">
+  <c:date1904 val="0"/>
+  <c:lang val="en-US"/>
+  <c:roundedCorners val="1"/>
+  <mc:AlternateContent xmlns:mc="http://schemas.openxmlformats.org/markup-compatibility/2006">
+    <mc:Choice xmlns:c14="http://schemas.microsoft.com/office/drawing/2007/8/2/chart" Requires="c14">
+      <c14:style val="102"/>
+    </mc:Choice>
+    <mc:Fallback>
+      <c:style val="2"/>
+    </mc:Fallback>
+  </mc:AlternateContent>
+  <c:chart>
+    <c:title>
+      <c:tx>
+        <c:rich>
+          <a:bodyPr/>
+          <a:lstStyle/>
+          <a:p>
+            <a:pPr lvl="0">
+              <a:defRPr b="0">
+                <a:solidFill>
+                  <a:srgbClr val="757575"/>
+                </a:solidFill>
+                <a:latin typeface="+mn-lt"/>
+              </a:defRPr>
+            </a:pPr>
+            <a:r>
+              <a:rPr lang="en-IN" b="0">
+                <a:solidFill>
+                  <a:srgbClr val="757575"/>
+                </a:solidFill>
+                <a:latin typeface="+mn-lt"/>
+              </a:rPr>
+              <a:t>Pass and Fail</a:t>
+            </a:r>
+          </a:p>
+        </c:rich>
+      </c:tx>
+      <c:overlay val="0"/>
+    </c:title>
+    <c:autoTitleDeleted val="0"/>
+    <c:plotArea>
+      <c:layout/>
+      <c:barChart>
+        <c:barDir val="bar"/>
+        <c:grouping val="percentStacked"/>
+        <c:varyColors val="1"/>
+        <c:ser>
+          <c:idx val="0"/>
+          <c:order val="0"/>
+          <c:tx>
+            <c:strRef>
+              <c:f>'Feature Health'!$B$1</c:f>
+              <c:strCache>
+                <c:ptCount val="1"/>
+                <c:pt idx="0">
+                  <c:v>Pass</c:v>
+                </c:pt>
+              </c:strCache>
+            </c:strRef>
+          </c:tx>
+          <c:spPr>
+            <a:solidFill>
+              <a:srgbClr val="4285F4"/>
+            </a:solidFill>
+            <a:ln cmpd="sng">
+              <a:solidFill>
+                <a:srgbClr val="000000"/>
+              </a:solidFill>
+            </a:ln>
+          </c:spPr>
+          <c:invertIfNegative val="1"/>
+          <c:cat>
+            <c:strRef>
+              <c:f>'Feature Health'!$A$2:$A$28</c:f>
+              <c:strCache>
+                <c:ptCount val="27"/>
+                <c:pt idx="0">
+                  <c:v>Logging into ARC</c:v>
+                </c:pt>
+                <c:pt idx="1">
+                  <c:v>Adding machine details</c:v>
+                </c:pt>
+                <c:pt idx="2">
+                  <c:v>Consent page verification</c:v>
+                </c:pt>
+                <c:pt idx="3">
+                  <c:v>Demographic data input</c:v>
+                </c:pt>
+                <c:pt idx="4">
+                  <c:v>Document upload</c:v>
+                </c:pt>
+                <c:pt idx="5">
+                  <c:v>Biometric data verification</c:v>
+                </c:pt>
+                <c:pt idx="6">
+                  <c:v>Preview screen evaluation</c:v>
+                </c:pt>
+                <c:pt idx="7">
+                  <c:v>Authentication screen testing</c:v>
+                </c:pt>
+                <c:pt idx="8">
+                  <c:v>Acknowledgement screen review</c:v>
+                </c:pt>
+                <c:pt idx="9">
+                  <c:v>Syncing/ uploading</c:v>
+                </c:pt>
+                <c:pt idx="10">
+                  <c:v>Audit logging</c:v>
+                </c:pt>
+                <c:pt idx="11">
+                  <c:v>Dashboard</c:v>
+                </c:pt>
+                <c:pt idx="12">
+                  <c:v>Operator Onboarding</c:v>
+                </c:pt>
+                <c:pt idx="13">
+                  <c:v>Update Operator biometrics</c:v>
+                </c:pt>
+                <c:pt idx="14">
+                  <c:v>Export Packet</c:v>
+                </c:pt>
+                <c:pt idx="15">
+                  <c:v>Logout</c:v>
+                </c:pt>
+                <c:pt idx="16">
+                  <c:v>Notification</c:v>
+                </c:pt>
+                <c:pt idx="17">
+                  <c:v>Pending approvals</c:v>
+                </c:pt>
+                <c:pt idx="18">
+                  <c:v>Update UIN</c:v>
+                </c:pt>
+                <c:pt idx="19">
+                  <c:v>Reset Passcode and Forget password</c:v>
+                </c:pt>
+                <c:pt idx="20">
+                  <c:v>Lost flow</c:v>
+                </c:pt>
+                <c:pt idx="21">
+                  <c:v>Handles</c:v>
+                </c:pt>
+                <c:pt idx="22">
+                  <c:v>Bio -Correction flow</c:v>
+                </c:pt>
+                <c:pt idx="23">
+                  <c:v>Settings (Global, Scheduled Jobs, and Device)</c:v>
+                </c:pt>
+                <c:pt idx="24">
+                  <c:v>GPS</c:v>
+                </c:pt>
+                <c:pt idx="25">
+                  <c:v>ARC on Mobile with LandScope support</c:v>
+                </c:pt>
+                <c:pt idx="26">
+                  <c:v>Auto logout</c:v>
+                </c:pt>
+              </c:strCache>
+            </c:strRef>
+          </c:cat>
+          <c:val>
+            <c:numRef>
+              <c:f>'Feature Health'!$B$2:$B$28</c:f>
+              <c:numCache>
+                <c:formatCode>General</c:formatCode>
+                <c:ptCount val="27"/>
+                <c:pt idx="0">
+                  <c:v>41</c:v>
+                </c:pt>
+                <c:pt idx="1">
+                  <c:v>17</c:v>
+                </c:pt>
+                <c:pt idx="2">
+                  <c:v>10</c:v>
+                </c:pt>
+                <c:pt idx="3">
+                  <c:v>47</c:v>
+                </c:pt>
+                <c:pt idx="4">
+                  <c:v>24</c:v>
+                </c:pt>
+                <c:pt idx="5">
+                  <c:v>37</c:v>
+                </c:pt>
+                <c:pt idx="6">
+                  <c:v>7</c:v>
+                </c:pt>
+                <c:pt idx="7">
+                  <c:v>6</c:v>
+                </c:pt>
+                <c:pt idx="8">
+                  <c:v>15</c:v>
+                </c:pt>
+                <c:pt idx="9">
+                  <c:v>56</c:v>
+                </c:pt>
+                <c:pt idx="10">
+                  <c:v>4</c:v>
+                </c:pt>
+                <c:pt idx="11">
+                  <c:v>11</c:v>
+                </c:pt>
+                <c:pt idx="12">
+                  <c:v>22</c:v>
+                </c:pt>
+                <c:pt idx="13">
+                  <c:v>21</c:v>
+                </c:pt>
+                <c:pt idx="14">
+                  <c:v>25</c:v>
+                </c:pt>
+                <c:pt idx="15">
+                  <c:v>12</c:v>
+                </c:pt>
+                <c:pt idx="16">
+                  <c:v>1</c:v>
+                </c:pt>
+                <c:pt idx="17">
+                  <c:v>37</c:v>
+                </c:pt>
+                <c:pt idx="18">
+                  <c:v>12</c:v>
+                </c:pt>
+                <c:pt idx="19">
+                  <c:v>27</c:v>
+                </c:pt>
+                <c:pt idx="20">
+                  <c:v>12</c:v>
+                </c:pt>
+                <c:pt idx="21">
+                  <c:v>22</c:v>
+                </c:pt>
+                <c:pt idx="22">
+                  <c:v>16</c:v>
+                </c:pt>
+                <c:pt idx="23">
+                  <c:v>39</c:v>
+                </c:pt>
+                <c:pt idx="24">
+                  <c:v>15</c:v>
+                </c:pt>
+                <c:pt idx="25">
+                  <c:v>50</c:v>
+                </c:pt>
+                <c:pt idx="26">
+                  <c:v>8</c:v>
+                </c:pt>
+              </c:numCache>
+            </c:numRef>
+          </c:val>
+          <c:extLst>
+            <c:ext xmlns:c14="http://schemas.microsoft.com/office/drawing/2007/8/2/chart" uri="{6F2FDCE9-48DA-4B69-8628-5D25D57E5C99}">
+              <c14:invertSolidFillFmt>
+                <c14:spPr xmlns:c14="http://schemas.microsoft.com/office/drawing/2007/8/2/chart">
+                  <a:solidFill>
+                    <a:srgbClr val="FFFFFF"/>
+                  </a:solidFill>
+                  <a:ln cmpd="sng">
+                    <a:solidFill>
+                      <a:srgbClr val="000000"/>
+                    </a:solidFill>
+                  </a:ln>
+                </c14:spPr>
+              </c14:invertSolidFillFmt>
+            </c:ext>
+            <c:ext xmlns:c16="http://schemas.microsoft.com/office/drawing/2014/chart" uri="{C3380CC4-5D6E-409C-BE32-E72D297353CC}">
+              <c16:uniqueId val="{00000000-6224-40C0-9D6E-7B24FDF4E480}"/>
+            </c:ext>
+          </c:extLst>
+        </c:ser>
+        <c:ser>
+          <c:idx val="1"/>
+          <c:order val="1"/>
+          <c:tx>
+            <c:strRef>
+              <c:f>'Feature Health'!$C$1</c:f>
+              <c:strCache>
+                <c:ptCount val="1"/>
+                <c:pt idx="0">
+                  <c:v>Fail</c:v>
+                </c:pt>
+              </c:strCache>
+            </c:strRef>
+          </c:tx>
+          <c:spPr>
+            <a:solidFill>
+              <a:srgbClr val="EA4335"/>
+            </a:solidFill>
+            <a:ln cmpd="sng">
+              <a:solidFill>
+                <a:srgbClr val="000000"/>
+              </a:solidFill>
+            </a:ln>
+          </c:spPr>
+          <c:invertIfNegative val="1"/>
+          <c:cat>
+            <c:strRef>
+              <c:f>'Feature Health'!$A$2:$A$28</c:f>
+              <c:strCache>
+                <c:ptCount val="27"/>
+                <c:pt idx="0">
+                  <c:v>Logging into ARC</c:v>
+                </c:pt>
+                <c:pt idx="1">
+                  <c:v>Adding machine details</c:v>
+                </c:pt>
+                <c:pt idx="2">
+                  <c:v>Consent page verification</c:v>
+                </c:pt>
+                <c:pt idx="3">
+                  <c:v>Demographic data input</c:v>
+                </c:pt>
+                <c:pt idx="4">
+                  <c:v>Document upload</c:v>
+                </c:pt>
+                <c:pt idx="5">
+                  <c:v>Biometric data verification</c:v>
+                </c:pt>
+                <c:pt idx="6">
+                  <c:v>Preview screen evaluation</c:v>
+                </c:pt>
+                <c:pt idx="7">
+                  <c:v>Authentication screen testing</c:v>
+                </c:pt>
+                <c:pt idx="8">
+                  <c:v>Acknowledgement screen review</c:v>
+                </c:pt>
+                <c:pt idx="9">
+                  <c:v>Syncing/ uploading</c:v>
+                </c:pt>
+                <c:pt idx="10">
+                  <c:v>Audit logging</c:v>
+                </c:pt>
+                <c:pt idx="11">
+                  <c:v>Dashboard</c:v>
+                </c:pt>
+                <c:pt idx="12">
+                  <c:v>Operator Onboarding</c:v>
+                </c:pt>
+                <c:pt idx="13">
+                  <c:v>Update Operator biometrics</c:v>
+                </c:pt>
+                <c:pt idx="14">
+                  <c:v>Export Packet</c:v>
+                </c:pt>
+                <c:pt idx="15">
+                  <c:v>Logout</c:v>
+                </c:pt>
+                <c:pt idx="16">
+                  <c:v>Notification</c:v>
+                </c:pt>
+                <c:pt idx="17">
+                  <c:v>Pending approvals</c:v>
+                </c:pt>
+                <c:pt idx="18">
+                  <c:v>Update UIN</c:v>
+                </c:pt>
+                <c:pt idx="19">
+                  <c:v>Reset Passcode and Forget password</c:v>
+                </c:pt>
+                <c:pt idx="20">
+                  <c:v>Lost flow</c:v>
+                </c:pt>
+                <c:pt idx="21">
+                  <c:v>Handles</c:v>
+                </c:pt>
+                <c:pt idx="22">
+                  <c:v>Bio -Correction flow</c:v>
+                </c:pt>
+                <c:pt idx="23">
+                  <c:v>Settings (Global, Scheduled Jobs, and Device)</c:v>
+                </c:pt>
+                <c:pt idx="24">
+                  <c:v>GPS</c:v>
+                </c:pt>
+                <c:pt idx="25">
+                  <c:v>ARC on Mobile with LandScope support</c:v>
+                </c:pt>
+                <c:pt idx="26">
+                  <c:v>Auto logout</c:v>
+                </c:pt>
+              </c:strCache>
+            </c:strRef>
+          </c:cat>
+          <c:val>
+            <c:numRef>
+              <c:f>'Feature Health'!$C$2:$C$28</c:f>
+              <c:numCache>
+                <c:formatCode>General</c:formatCode>
+                <c:ptCount val="27"/>
+                <c:pt idx="0">
+                  <c:v>12</c:v>
+                </c:pt>
+                <c:pt idx="1">
+                  <c:v>2</c:v>
+                </c:pt>
+                <c:pt idx="2">
+                  <c:v>2</c:v>
+                </c:pt>
+                <c:pt idx="3">
+                  <c:v>10</c:v>
+                </c:pt>
+                <c:pt idx="4">
+                  <c:v>3</c:v>
+                </c:pt>
+                <c:pt idx="5">
+                  <c:v>21</c:v>
+                </c:pt>
+                <c:pt idx="6">
+                  <c:v>2</c:v>
+                </c:pt>
+                <c:pt idx="7">
+                  <c:v>0</c:v>
+                </c:pt>
+                <c:pt idx="8">
+                  <c:v>8</c:v>
+                </c:pt>
+                <c:pt idx="9">
+                  <c:v>11</c:v>
+                </c:pt>
+                <c:pt idx="10">
+                  <c:v>1</c:v>
+                </c:pt>
+                <c:pt idx="11">
+                  <c:v>0</c:v>
+                </c:pt>
+                <c:pt idx="12">
+                  <c:v>5</c:v>
+                </c:pt>
+                <c:pt idx="13">
+                  <c:v>1</c:v>
+                </c:pt>
+                <c:pt idx="14">
+                  <c:v>6</c:v>
+                </c:pt>
+                <c:pt idx="15">
+                  <c:v>2</c:v>
+                </c:pt>
+                <c:pt idx="16">
+                  <c:v>0</c:v>
+                </c:pt>
+                <c:pt idx="17">
+                  <c:v>7</c:v>
+                </c:pt>
+                <c:pt idx="18">
+                  <c:v>4</c:v>
+                </c:pt>
+                <c:pt idx="19">
+                  <c:v>0</c:v>
+                </c:pt>
+                <c:pt idx="20">
+                  <c:v>0</c:v>
+                </c:pt>
+                <c:pt idx="21">
+                  <c:v>8</c:v>
+                </c:pt>
+                <c:pt idx="22">
+                  <c:v>2</c:v>
+                </c:pt>
+                <c:pt idx="23">
+                  <c:v>19</c:v>
+                </c:pt>
+                <c:pt idx="24">
+                  <c:v>0</c:v>
+                </c:pt>
+                <c:pt idx="25">
+                  <c:v>5</c:v>
+                </c:pt>
+                <c:pt idx="26">
+                  <c:v>1</c:v>
+                </c:pt>
+              </c:numCache>
+            </c:numRef>
+          </c:val>
+          <c:extLst>
+            <c:ext xmlns:c14="http://schemas.microsoft.com/office/drawing/2007/8/2/chart" uri="{6F2FDCE9-48DA-4B69-8628-5D25D57E5C99}">
+              <c14:invertSolidFillFmt>
+                <c14:spPr xmlns:c14="http://schemas.microsoft.com/office/drawing/2007/8/2/chart">
+                  <a:solidFill>
+                    <a:srgbClr val="FFFFFF"/>
+                  </a:solidFill>
+                  <a:ln cmpd="sng">
+                    <a:solidFill>
+                      <a:srgbClr val="000000"/>
+                    </a:solidFill>
+                  </a:ln>
+                </c14:spPr>
+              </c14:invertSolidFillFmt>
+            </c:ext>
+            <c:ext xmlns:c16="http://schemas.microsoft.com/office/drawing/2014/chart" uri="{C3380CC4-5D6E-409C-BE32-E72D297353CC}">
+              <c16:uniqueId val="{00000001-6224-40C0-9D6E-7B24FDF4E480}"/>
+            </c:ext>
+          </c:extLst>
+        </c:ser>
+        <c:dLbls>
+          <c:showLegendKey val="0"/>
+          <c:showVal val="0"/>
+          <c:showCatName val="0"/>
+          <c:showSerName val="0"/>
+          <c:showPercent val="0"/>
+          <c:showBubbleSize val="0"/>
+        </c:dLbls>
+        <c:gapWidth val="150"/>
+        <c:overlap val="100"/>
+        <c:axId val="787472949"/>
+        <c:axId val="1056631781"/>
+      </c:barChart>
+      <c:catAx>
+        <c:axId val="787472949"/>
+        <c:scaling>
+          <c:orientation val="maxMin"/>
+        </c:scaling>
+        <c:delete val="0"/>
+        <c:axPos val="l"/>
+        <c:title>
+          <c:tx>
+            <c:rich>
+              <a:bodyPr/>
+              <a:lstStyle/>
+              <a:p>
+                <a:pPr lvl="0">
+                  <a:defRPr b="0">
+                    <a:solidFill>
+                      <a:srgbClr val="000000"/>
+                    </a:solidFill>
+                    <a:latin typeface="+mn-lt"/>
+                  </a:defRPr>
+                </a:pPr>
+                <a:r>
+                  <a:rPr lang="en-IN" b="0">
+                    <a:solidFill>
+                      <a:srgbClr val="000000"/>
+                    </a:solidFill>
+                    <a:latin typeface="+mn-lt"/>
+                  </a:rPr>
+                  <a:t>Feature Health(UI Based)</a:t>
+                </a:r>
+              </a:p>
+            </c:rich>
+          </c:tx>
+          <c:overlay val="0"/>
+        </c:title>
+        <c:numFmt formatCode="General" sourceLinked="1"/>
+        <c:majorTickMark val="none"/>
+        <c:minorTickMark val="none"/>
+        <c:tickLblPos val="nextTo"/>
+        <c:txPr>
+          <a:bodyPr/>
+          <a:lstStyle/>
+          <a:p>
+            <a:pPr lvl="0">
+              <a:defRPr b="0">
+                <a:solidFill>
+                  <a:srgbClr val="000000"/>
+                </a:solidFill>
+                <a:latin typeface="+mn-lt"/>
+              </a:defRPr>
+            </a:pPr>
+            <a:endParaRPr lang="en-US"/>
+          </a:p>
+        </c:txPr>
+        <c:crossAx val="1056631781"/>
+        <c:crosses val="autoZero"/>
+        <c:auto val="1"/>
+        <c:lblAlgn val="ctr"/>
+        <c:lblOffset val="100"/>
+        <c:noMultiLvlLbl val="1"/>
+      </c:catAx>
+      <c:valAx>
+        <c:axId val="1056631781"/>
+        <c:scaling>
+          <c:orientation val="minMax"/>
+        </c:scaling>
+        <c:delete val="0"/>
+        <c:axPos val="b"/>
+        <c:majorGridlines>
+          <c:spPr>
+            <a:ln>
+              <a:solidFill>
+                <a:srgbClr val="B7B7B7"/>
+              </a:solidFill>
+            </a:ln>
+          </c:spPr>
+        </c:majorGridlines>
+        <c:minorGridlines>
+          <c:spPr>
+            <a:ln>
+              <a:solidFill>
+                <a:srgbClr val="CCCCCC">
+                  <a:alpha val="0"/>
+                </a:srgbClr>
+              </a:solidFill>
+            </a:ln>
+          </c:spPr>
+        </c:minorGridlines>
+        <c:title>
+          <c:tx>
+            <c:rich>
+              <a:bodyPr/>
+              <a:lstStyle/>
+              <a:p>
+                <a:pPr lvl="0">
+                  <a:defRPr b="0">
+                    <a:solidFill>
+                      <a:srgbClr val="000000"/>
+                    </a:solidFill>
+                    <a:latin typeface="+mn-lt"/>
+                  </a:defRPr>
+                </a:pPr>
+                <a:endParaRPr lang="en-IN"/>
+              </a:p>
+            </c:rich>
+          </c:tx>
+          <c:overlay val="0"/>
+        </c:title>
+        <c:numFmt formatCode="0%" sourceLinked="1"/>
+        <c:majorTickMark val="none"/>
+        <c:minorTickMark val="none"/>
+        <c:tickLblPos val="nextTo"/>
+        <c:spPr>
+          <a:ln/>
+        </c:spPr>
+        <c:txPr>
+          <a:bodyPr/>
+          <a:lstStyle/>
+          <a:p>
+            <a:pPr lvl="0">
+              <a:defRPr b="0">
+                <a:solidFill>
+                  <a:srgbClr val="000000"/>
+                </a:solidFill>
+                <a:latin typeface="+mn-lt"/>
+              </a:defRPr>
+            </a:pPr>
+            <a:endParaRPr lang="en-US"/>
+          </a:p>
+        </c:txPr>
+        <c:crossAx val="787472949"/>
+        <c:crosses val="max"/>
+        <c:crossBetween val="between"/>
+      </c:valAx>
+    </c:plotArea>
+    <c:legend>
+      <c:legendPos val="r"/>
+      <c:overlay val="0"/>
+      <c:txPr>
+        <a:bodyPr/>
+        <a:lstStyle/>
+        <a:p>
+          <a:pPr lvl="0">
+            <a:defRPr b="0">
+              <a:solidFill>
+                <a:srgbClr val="1A1A1A"/>
+              </a:solidFill>
+              <a:latin typeface="+mn-lt"/>
+            </a:defRPr>
+          </a:pPr>
+          <a:endParaRPr lang="en-US"/>
+        </a:p>
+      </c:txPr>
+    </c:legend>
+    <c:plotVisOnly val="1"/>
+    <c:dispBlanksAs val="zero"/>
+    <c:showDLblsOverMax val="1"/>
+  </c:chart>
+  <c:externalData r:id="rId1">
+    <c:autoUpdate val="0"/>
+  </c:externalData>
+</c:chartSpace>
+</file>
+
 <file path=word/theme/theme1.xml><?xml version="1.0" encoding="utf-8"?>
 <a:theme xmlns:a="http://schemas.openxmlformats.org/drawingml/2006/main" name="Office Theme">
   <a:themeElements>

</xml_diff>